<commit_message>
Finalise Technical Manual and Agent Manual
</commit_message>
<xml_diff>
--- a/emma/documentation/Agent Manual.docx
+++ b/emma/documentation/Agent Manual.docx
@@ -692,13 +692,130 @@
           <w:r>
             <w:fldChar w:fldCharType="separate"/>
           </w:r>
-          <w:hyperlink w:anchor="_Toc450145975" w:history="1">
+          <w:bookmarkStart w:id="0" w:name="_GoBack"/>
+          <w:bookmarkEnd w:id="0"/>
+          <w:r>
+            <w:rPr>
+              <w:rStyle w:val="Hyperlink"/>
+              <w:noProof/>
+            </w:rPr>
+            <w:fldChar w:fldCharType="begin"/>
+          </w:r>
+          <w:r>
+            <w:rPr>
+              <w:rStyle w:val="Hyperlink"/>
+              <w:noProof/>
+            </w:rPr>
+            <w:instrText xml:space="preserve"> </w:instrText>
+          </w:r>
+          <w:r>
+            <w:rPr>
+              <w:noProof/>
+            </w:rPr>
+            <w:instrText>HYPERLINK \l "_Toc450305538"</w:instrText>
+          </w:r>
+          <w:r>
+            <w:rPr>
+              <w:rStyle w:val="Hyperlink"/>
+              <w:noProof/>
+            </w:rPr>
+            <w:instrText xml:space="preserve"> </w:instrText>
+          </w:r>
+          <w:r>
+            <w:rPr>
+              <w:rStyle w:val="Hyperlink"/>
+              <w:noProof/>
+            </w:rPr>
+          </w:r>
+          <w:r>
+            <w:rPr>
+              <w:rStyle w:val="Hyperlink"/>
+              <w:noProof/>
+            </w:rPr>
+            <w:fldChar w:fldCharType="separate"/>
+          </w:r>
+          <w:r>
+            <w:rPr>
+              <w:rStyle w:val="Hyperlink"/>
+              <w:noProof/>
+            </w:rPr>
+            <w:t>Emma Agent Login</w:t>
+          </w:r>
+          <w:r>
+            <w:rPr>
+              <w:noProof/>
+              <w:webHidden/>
+            </w:rPr>
+            <w:tab/>
+          </w:r>
+          <w:r>
+            <w:rPr>
+              <w:noProof/>
+              <w:webHidden/>
+            </w:rPr>
+            <w:fldChar w:fldCharType="begin"/>
+          </w:r>
+          <w:r>
+            <w:rPr>
+              <w:noProof/>
+              <w:webHidden/>
+            </w:rPr>
+            <w:instrText xml:space="preserve"> PAGEREF _Toc450305538 \h </w:instrText>
+          </w:r>
+          <w:r>
+            <w:rPr>
+              <w:noProof/>
+              <w:webHidden/>
+            </w:rPr>
+          </w:r>
+          <w:r>
+            <w:rPr>
+              <w:noProof/>
+              <w:webHidden/>
+            </w:rPr>
+            <w:fldChar w:fldCharType="separate"/>
+          </w:r>
+          <w:r>
+            <w:rPr>
+              <w:noProof/>
+              <w:webHidden/>
+            </w:rPr>
+            <w:t>2</w:t>
+          </w:r>
+          <w:r>
+            <w:rPr>
+              <w:noProof/>
+              <w:webHidden/>
+            </w:rPr>
+            <w:fldChar w:fldCharType="end"/>
+          </w:r>
+          <w:r>
+            <w:rPr>
+              <w:rStyle w:val="Hyperlink"/>
+              <w:noProof/>
+            </w:rPr>
+            <w:fldChar w:fldCharType="end"/>
+          </w:r>
+        </w:p>
+        <w:p>
+          <w:pPr>
+            <w:pStyle w:val="TOC1"/>
+            <w:tabs>
+              <w:tab w:val="right" w:leader="dot" w:pos="9016"/>
+            </w:tabs>
+            <w:rPr>
+              <w:rFonts w:eastAsiaTheme="minorEastAsia"/>
+              <w:noProof/>
+              <w:lang w:eastAsia="en-AU"/>
+            </w:rPr>
+          </w:pPr>
+          <w:hyperlink w:anchor="_Toc450305539" w:history="1">
             <w:r>
               <w:rPr>
                 <w:rStyle w:val="Hyperlink"/>
                 <w:noProof/>
               </w:rPr>
-              <w:t>Emma Agent Login</w:t>
+              <w:t>User Query</w:t>
             </w:r>
             <w:r>
               <w:rPr>
@@ -719,7 +836,7 @@
                 <w:noProof/>
                 <w:webHidden/>
               </w:rPr>
-              <w:instrText xml:space="preserve"> PAGEREF _Toc450145975 \h </w:instrText>
+              <w:instrText xml:space="preserve"> PAGEREF _Toc450305539 \h </w:instrText>
             </w:r>
             <w:r>
               <w:rPr>
@@ -739,7 +856,7 @@
                 <w:noProof/>
                 <w:webHidden/>
               </w:rPr>
-              <w:t>2</w:t>
+              <w:t>3</w:t>
             </w:r>
             <w:r>
               <w:rPr>
@@ -762,13 +879,13 @@
               <w:lang w:eastAsia="en-AU"/>
             </w:rPr>
           </w:pPr>
-          <w:hyperlink w:anchor="_Toc450145976" w:history="1">
+          <w:hyperlink w:anchor="_Toc450305540" w:history="1">
             <w:r>
               <w:rPr>
                 <w:rStyle w:val="Hyperlink"/>
                 <w:noProof/>
               </w:rPr>
-              <w:t>User Query</w:t>
+              <w:t>Unanswered Queries</w:t>
             </w:r>
             <w:r>
               <w:rPr>
@@ -789,7 +906,7 @@
                 <w:noProof/>
                 <w:webHidden/>
               </w:rPr>
-              <w:instrText xml:space="preserve"> PAGEREF _Toc450145976 \h </w:instrText>
+              <w:instrText xml:space="preserve"> PAGEREF _Toc450305540 \h </w:instrText>
             </w:r>
             <w:r>
               <w:rPr>
@@ -809,7 +926,7 @@
                 <w:noProof/>
                 <w:webHidden/>
               </w:rPr>
-              <w:t>2</w:t>
+              <w:t>6</w:t>
             </w:r>
             <w:r>
               <w:rPr>
@@ -832,13 +949,13 @@
               <w:lang w:eastAsia="en-AU"/>
             </w:rPr>
           </w:pPr>
-          <w:hyperlink w:anchor="_Toc450145977" w:history="1">
+          <w:hyperlink w:anchor="_Toc450305541" w:history="1">
             <w:r>
               <w:rPr>
                 <w:rStyle w:val="Hyperlink"/>
                 <w:noProof/>
               </w:rPr>
-              <w:t>Unanswered Queries</w:t>
+              <w:t>Query History</w:t>
             </w:r>
             <w:r>
               <w:rPr>
@@ -859,7 +976,7 @@
                 <w:noProof/>
                 <w:webHidden/>
               </w:rPr>
-              <w:instrText xml:space="preserve"> PAGEREF _Toc450145977 \h </w:instrText>
+              <w:instrText xml:space="preserve"> PAGEREF _Toc450305541 \h </w:instrText>
             </w:r>
             <w:r>
               <w:rPr>
@@ -879,7 +996,7 @@
                 <w:noProof/>
                 <w:webHidden/>
               </w:rPr>
-              <w:t>5</w:t>
+              <w:t>7</w:t>
             </w:r>
             <w:r>
               <w:rPr>
@@ -902,13 +1019,13 @@
               <w:lang w:eastAsia="en-AU"/>
             </w:rPr>
           </w:pPr>
-          <w:hyperlink w:anchor="_Toc450145978" w:history="1">
+          <w:hyperlink w:anchor="_Toc450305542" w:history="1">
             <w:r>
               <w:rPr>
                 <w:rStyle w:val="Hyperlink"/>
                 <w:noProof/>
               </w:rPr>
-              <w:t>Query History</w:t>
+              <w:t>User Profile</w:t>
             </w:r>
             <w:r>
               <w:rPr>
@@ -929,7 +1046,7 @@
                 <w:noProof/>
                 <w:webHidden/>
               </w:rPr>
-              <w:instrText xml:space="preserve"> PAGEREF _Toc450145978 \h </w:instrText>
+              <w:instrText xml:space="preserve"> PAGEREF _Toc450305542 \h </w:instrText>
             </w:r>
             <w:r>
               <w:rPr>
@@ -949,77 +1066,7 @@
                 <w:noProof/>
                 <w:webHidden/>
               </w:rPr>
-              <w:t>5</w:t>
-            </w:r>
-            <w:r>
-              <w:rPr>
-                <w:noProof/>
-                <w:webHidden/>
-              </w:rPr>
-              <w:fldChar w:fldCharType="end"/>
-            </w:r>
-          </w:hyperlink>
-        </w:p>
-        <w:p>
-          <w:pPr>
-            <w:pStyle w:val="TOC1"/>
-            <w:tabs>
-              <w:tab w:val="right" w:leader="dot" w:pos="9016"/>
-            </w:tabs>
-            <w:rPr>
-              <w:rFonts w:eastAsiaTheme="minorEastAsia"/>
-              <w:noProof/>
-              <w:lang w:eastAsia="en-AU"/>
-            </w:rPr>
-          </w:pPr>
-          <w:hyperlink w:anchor="_Toc450145979" w:history="1">
-            <w:r>
-              <w:rPr>
-                <w:rStyle w:val="Hyperlink"/>
-                <w:noProof/>
-              </w:rPr>
-              <w:t>User Profile</w:t>
-            </w:r>
-            <w:r>
-              <w:rPr>
-                <w:noProof/>
-                <w:webHidden/>
-              </w:rPr>
-              <w:tab/>
-            </w:r>
-            <w:r>
-              <w:rPr>
-                <w:noProof/>
-                <w:webHidden/>
-              </w:rPr>
-              <w:fldChar w:fldCharType="begin"/>
-            </w:r>
-            <w:r>
-              <w:rPr>
-                <w:noProof/>
-                <w:webHidden/>
-              </w:rPr>
-              <w:instrText xml:space="preserve"> PAGEREF _Toc450145979 \h </w:instrText>
-            </w:r>
-            <w:r>
-              <w:rPr>
-                <w:noProof/>
-                <w:webHidden/>
-              </w:rPr>
-            </w:r>
-            <w:r>
-              <w:rPr>
-                <w:noProof/>
-                <w:webHidden/>
-              </w:rPr>
-              <w:fldChar w:fldCharType="separate"/>
-            </w:r>
-            <w:r>
-              <w:rPr>
-                <w:noProof/>
-                <w:webHidden/>
-              </w:rPr>
-              <w:t>5</w:t>
+              <w:t>8</w:t>
             </w:r>
             <w:r>
               <w:rPr>
@@ -1059,12 +1106,12 @@
       <w:pPr>
         <w:pStyle w:val="Heading1"/>
       </w:pPr>
-      <w:bookmarkStart w:id="0" w:name="_Toc450145975"/>
+      <w:bookmarkStart w:id="1" w:name="_Toc450305538"/>
       <w:r>
         <w:lastRenderedPageBreak/>
         <w:t>Emma Agent Login</w:t>
       </w:r>
-      <w:bookmarkEnd w:id="0"/>
+      <w:bookmarkEnd w:id="1"/>
     </w:p>
     <w:p/>
     <w:p>
@@ -1153,19 +1200,24 @@
         <w:t>sers here have previously been assigned to you.  If there are no “Assigned Users”, click the user at the top of the “Open Users” queue.  In both cases, the user that appears at the top of the queue has the oldest open query and should be given priority.</w:t>
       </w:r>
     </w:p>
-    <w:p/>
+    <w:p>
+      <w:r>
+        <w:br w:type="page"/>
+      </w:r>
+    </w:p>
     <w:p>
       <w:pPr>
         <w:pStyle w:val="Heading1"/>
       </w:pPr>
-      <w:bookmarkStart w:id="1" w:name="_Toc450145976"/>
-      <w:r>
+      <w:bookmarkStart w:id="2" w:name="_Toc450305539"/>
+      <w:r>
+        <w:lastRenderedPageBreak/>
         <w:t>User</w:t>
       </w:r>
       <w:r>
         <w:t xml:space="preserve"> Query</w:t>
       </w:r>
-      <w:bookmarkEnd w:id="1"/>
+      <w:bookmarkEnd w:id="2"/>
     </w:p>
     <w:p/>
     <w:p>
@@ -1180,7 +1232,6 @@
           <w:noProof/>
           <w:lang w:eastAsia="en-AU"/>
         </w:rPr>
-        <w:lastRenderedPageBreak/>
         <w:drawing>
           <wp:inline distT="0" distB="0" distL="0" distR="0" wp14:anchorId="3B9D028F" wp14:editId="3E2D82B4">
             <wp:extent cx="5731510" cy="1842770"/>
@@ -1274,7 +1325,11 @@
     <w:p/>
     <w:p>
       <w:r>
-        <w:t xml:space="preserve">Below the query content, the result of passing the user’s query into Google Search and the user’s location at the time of the query in Google Maps will be displayed.  You can scroll through the top 10 results from Google </w:t>
+        <w:t xml:space="preserve">Below the query content, the result of passing the user’s query into Google Search and the user’s location at the time of the query in Google Maps will be displayed.  You can scroll through the top 10 </w:t>
+      </w:r>
+      <w:r>
+        <w:lastRenderedPageBreak/>
+        <w:t xml:space="preserve">results from Google </w:t>
       </w:r>
       <w:r>
         <w:t>or click on the “Google’s Results” heading to open Google in a new tab.  You can use the Google Maps controls, drag across the map or click on the “Location” heading to open Google Maps in a new tab for additional functionality such as directions.</w:t>
@@ -1287,7 +1342,6 @@
           <w:noProof/>
           <w:lang w:eastAsia="en-AU"/>
         </w:rPr>
-        <w:lastRenderedPageBreak/>
         <w:drawing>
           <wp:inline distT="0" distB="0" distL="0" distR="0" wp14:anchorId="0F053A9F" wp14:editId="07AE7BC9">
             <wp:extent cx="5731510" cy="1934210"/>
@@ -1389,8 +1443,6 @@
       <w:r>
         <w:t>are unable to answer all of the user’s queries that have been assigned to you, for example, if you need to step away from your desk or if the user’s query requires the expertise of another agent, please click on the “Mark all Assigned queries as Open” to release the user from your “Assigned Users” queue and back into the “Open Users” queue.  This is automatically done for all users assigned to you when you log out of the system.</w:t>
       </w:r>
-      <w:bookmarkStart w:id="2" w:name="_GoBack"/>
-      <w:bookmarkEnd w:id="2"/>
     </w:p>
     <w:p/>
     <w:p>
@@ -1440,17 +1492,149 @@
         </w:drawing>
       </w:r>
     </w:p>
+    <w:p/>
+    <w:p>
+      <w:r>
+        <w:t>If another agent has</w:t>
+      </w:r>
+      <w:r>
+        <w:t xml:space="preserve"> been</w:t>
+      </w:r>
+      <w:r>
+        <w:t xml:space="preserve"> assigned multiple users and there are no users for you to select, </w:t>
+      </w:r>
+      <w:r>
+        <w:t>two buttons will appear in the left queue that will allow you to send a release request to the agent who has been assigned the most users or to all agents who have been assigned multiple users.</w:t>
+      </w:r>
+    </w:p>
+    <w:p/>
     <w:p>
       <w:pPr>
         <w:jc w:val="center"/>
       </w:pPr>
+      <w:r>
+        <w:rPr>
+          <w:noProof/>
+          <w:lang w:eastAsia="en-AU"/>
+        </w:rPr>
+        <w:drawing>
+          <wp:inline distT="0" distB="0" distL="0" distR="0" wp14:anchorId="32C1FD89" wp14:editId="6B6E64AA">
+            <wp:extent cx="2076450" cy="2257425"/>
+            <wp:effectExtent l="0" t="0" r="0" b="9525"/>
+            <wp:docPr id="7" name="Picture 7"/>
+            <wp:cNvGraphicFramePr>
+              <a:graphicFrameLocks xmlns:a="http://schemas.openxmlformats.org/drawingml/2006/main" noChangeAspect="1"/>
+            </wp:cNvGraphicFramePr>
+            <a:graphic xmlns:a="http://schemas.openxmlformats.org/drawingml/2006/main">
+              <a:graphicData uri="http://schemas.openxmlformats.org/drawingml/2006/picture">
+                <pic:pic xmlns:pic="http://schemas.openxmlformats.org/drawingml/2006/picture">
+                  <pic:nvPicPr>
+                    <pic:cNvPr id="1" name=""/>
+                    <pic:cNvPicPr/>
+                  </pic:nvPicPr>
+                  <pic:blipFill>
+                    <a:blip r:embed="rId15"/>
+                    <a:stretch>
+                      <a:fillRect/>
+                    </a:stretch>
+                  </pic:blipFill>
+                  <pic:spPr>
+                    <a:xfrm>
+                      <a:off x="0" y="0"/>
+                      <a:ext cx="2076450" cy="2257425"/>
+                    </a:xfrm>
+                    <a:prstGeom prst="rect">
+                      <a:avLst/>
+                    </a:prstGeom>
+                  </pic:spPr>
+                </pic:pic>
+              </a:graphicData>
+            </a:graphic>
+          </wp:inline>
+        </w:drawing>
+      </w:r>
+    </w:p>
+    <w:p/>
+    <w:p>
+      <w:r>
+        <w:t xml:space="preserve">If you are an agent who has been assigned multiple users, you may receive an alert asking you </w:t>
+      </w:r>
+      <w:r>
+        <w:t xml:space="preserve">to release one or more </w:t>
+      </w:r>
+      <w:r>
+        <w:t>of your assigned users.</w:t>
+      </w:r>
+    </w:p>
+    <w:p/>
+    <w:p>
+      <w:r>
+        <w:rPr>
+          <w:noProof/>
+          <w:lang w:eastAsia="en-AU"/>
+        </w:rPr>
+        <w:drawing>
+          <wp:inline distT="0" distB="0" distL="0" distR="0">
+            <wp:extent cx="5724525" cy="1400175"/>
+            <wp:effectExtent l="0" t="0" r="9525" b="9525"/>
+            <wp:docPr id="8" name="Picture 8"/>
+            <wp:cNvGraphicFramePr>
+              <a:graphicFrameLocks xmlns:a="http://schemas.openxmlformats.org/drawingml/2006/main" noChangeAspect="1"/>
+            </wp:cNvGraphicFramePr>
+            <a:graphic xmlns:a="http://schemas.openxmlformats.org/drawingml/2006/main">
+              <a:graphicData uri="http://schemas.openxmlformats.org/drawingml/2006/picture">
+                <pic:pic xmlns:pic="http://schemas.openxmlformats.org/drawingml/2006/picture">
+                  <pic:nvPicPr>
+                    <pic:cNvPr id="0" name="Picture 10"/>
+                    <pic:cNvPicPr>
+                      <a:picLocks noChangeAspect="1" noChangeArrowheads="1"/>
+                    </pic:cNvPicPr>
+                  </pic:nvPicPr>
+                  <pic:blipFill>
+                    <a:blip r:embed="rId16">
+                      <a:extLst>
+                        <a:ext uri="{28A0092B-C50C-407E-A947-70E740481C1C}">
+                          <a14:useLocalDpi xmlns:a14="http://schemas.microsoft.com/office/drawing/2010/main" val="0"/>
+                        </a:ext>
+                      </a:extLst>
+                    </a:blip>
+                    <a:srcRect/>
+                    <a:stretch>
+                      <a:fillRect/>
+                    </a:stretch>
+                  </pic:blipFill>
+                  <pic:spPr bwMode="auto">
+                    <a:xfrm>
+                      <a:off x="0" y="0"/>
+                      <a:ext cx="5724525" cy="1400175"/>
+                    </a:xfrm>
+                    <a:prstGeom prst="rect">
+                      <a:avLst/>
+                    </a:prstGeom>
+                    <a:noFill/>
+                    <a:ln>
+                      <a:noFill/>
+                    </a:ln>
+                  </pic:spPr>
+                </pic:pic>
+              </a:graphicData>
+            </a:graphic>
+          </wp:inline>
+        </w:drawing>
+      </w:r>
+    </w:p>
+    <w:p>
+      <w:r>
+        <w:br w:type="page"/>
+      </w:r>
     </w:p>
     <w:p>
       <w:pPr>
         <w:pStyle w:val="Heading1"/>
       </w:pPr>
-      <w:bookmarkStart w:id="3" w:name="_Toc450145977"/>
-      <w:r>
+      <w:bookmarkStart w:id="3" w:name="_Toc450305540"/>
+      <w:r>
+        <w:lastRenderedPageBreak/>
         <w:t>Unanswered Queries</w:t>
       </w:r>
       <w:bookmarkEnd w:id="3"/>
@@ -1458,15 +1642,113 @@
     <w:p/>
     <w:p>
       <w:r>
-        <w:t xml:space="preserve">This tab shows up to 10 unanswered queries for the selected user.  </w:t>
+        <w:t xml:space="preserve">To see an overview of multiple queries that require a response, </w:t>
+      </w:r>
+      <w:r>
+        <w:t xml:space="preserve">click on </w:t>
+      </w:r>
+      <w:r>
+        <w:t xml:space="preserve">the Unanswered Queries tab </w:t>
+      </w:r>
+      <w:r>
+        <w:t xml:space="preserve">which </w:t>
+      </w:r>
+      <w:r>
+        <w:t xml:space="preserve">shows up to 10 </w:t>
+      </w:r>
+      <w:r>
+        <w:t xml:space="preserve">of the selected user’s </w:t>
+      </w:r>
+      <w:r>
+        <w:t xml:space="preserve">unanswered queries.  </w:t>
+      </w:r>
+      <w:r>
+        <w:t xml:space="preserve">These are ordered from oldest to newest.  </w:t>
+      </w:r>
+      <w:r>
+        <w:t>This</w:t>
+      </w:r>
+      <w:r>
+        <w:t xml:space="preserve"> allow</w:t>
+      </w:r>
+      <w:r>
+        <w:t>s</w:t>
+      </w:r>
+      <w:r>
+        <w:t xml:space="preserve"> the agent to prioritise the oldest queries that require action in cases where there are many unanswered queries or where newer queries have been answered before addressing older queries.</w:t>
+      </w:r>
+      <w:r>
+        <w:t xml:space="preserve">  </w:t>
+      </w:r>
+      <w:r>
+        <w:t>Clicking on the links under the “Query”, “Location” and “Image” columns opens additional information in a new browser tab.  Clicking on the “Time” of a query displays this specific query in the “User Query” tab.  A form for submitting an answer to a specific query is also provided.</w:t>
+      </w:r>
+    </w:p>
+    <w:p/>
+    <w:p>
+      <w:r>
+        <w:rPr>
+          <w:noProof/>
+          <w:lang w:eastAsia="en-AU"/>
+        </w:rPr>
+        <w:drawing>
+          <wp:inline distT="0" distB="0" distL="0" distR="0" wp14:anchorId="19119074" wp14:editId="42633988">
+            <wp:extent cx="5731510" cy="2557780"/>
+            <wp:effectExtent l="0" t="0" r="2540" b="0"/>
+            <wp:docPr id="9" name="Picture 9"/>
+            <wp:cNvGraphicFramePr>
+              <a:graphicFrameLocks xmlns:a="http://schemas.openxmlformats.org/drawingml/2006/main" noChangeAspect="1"/>
+            </wp:cNvGraphicFramePr>
+            <a:graphic xmlns:a="http://schemas.openxmlformats.org/drawingml/2006/main">
+              <a:graphicData uri="http://schemas.openxmlformats.org/drawingml/2006/picture">
+                <pic:pic xmlns:pic="http://schemas.openxmlformats.org/drawingml/2006/picture">
+                  <pic:nvPicPr>
+                    <pic:cNvPr id="1" name=""/>
+                    <pic:cNvPicPr/>
+                  </pic:nvPicPr>
+                  <pic:blipFill>
+                    <a:blip r:embed="rId17"/>
+                    <a:stretch>
+                      <a:fillRect/>
+                    </a:stretch>
+                  </pic:blipFill>
+                  <pic:spPr>
+                    <a:xfrm>
+                      <a:off x="0" y="0"/>
+                      <a:ext cx="5731510" cy="2557780"/>
+                    </a:xfrm>
+                    <a:prstGeom prst="rect">
+                      <a:avLst/>
+                    </a:prstGeom>
+                  </pic:spPr>
+                </pic:pic>
+              </a:graphicData>
+            </a:graphic>
+          </wp:inline>
+        </w:drawing>
+      </w:r>
+    </w:p>
+    <w:p/>
+    <w:p>
+      <w:pPr>
+        <w:rPr>
+          <w:rFonts w:asciiTheme="majorHAnsi" w:eastAsiaTheme="majorEastAsia" w:hAnsiTheme="majorHAnsi" w:cstheme="majorBidi"/>
+          <w:color w:val="2E74B5" w:themeColor="accent1" w:themeShade="BF"/>
+          <w:sz w:val="32"/>
+          <w:szCs w:val="32"/>
+        </w:rPr>
+      </w:pPr>
+      <w:r>
+        <w:br w:type="page"/>
       </w:r>
     </w:p>
     <w:p>
       <w:pPr>
         <w:pStyle w:val="Heading1"/>
       </w:pPr>
-      <w:bookmarkStart w:id="4" w:name="_Toc450145978"/>
-      <w:r>
+      <w:bookmarkStart w:id="4" w:name="_Toc450305541"/>
+      <w:r>
+        <w:lastRenderedPageBreak/>
         <w:t>Query History</w:t>
       </w:r>
       <w:bookmarkEnd w:id="4"/>
@@ -1474,22 +1756,200 @@
     <w:p/>
     <w:p>
       <w:r>
-        <w:t>This tab shows the last 20 queries for the selected user regardless of whether they have answered or remain unanswered.  They are ordered from oldest to newest.</w:t>
+        <w:t xml:space="preserve">To view a full </w:t>
+      </w:r>
+      <w:r>
+        <w:t xml:space="preserve">chronological </w:t>
+      </w:r>
+      <w:r>
+        <w:t>history of multiple queries for the selected user, click on the Query History tab which shows</w:t>
+      </w:r>
+      <w:r>
+        <w:t xml:space="preserve"> the last 20 queries regardless of whether they have </w:t>
+      </w:r>
+      <w:r>
+        <w:t xml:space="preserve">been </w:t>
+      </w:r>
+      <w:r>
+        <w:t>answ</w:t>
+      </w:r>
+      <w:r>
+        <w:t>ered or remain unanswered.  These</w:t>
+      </w:r>
+      <w:r>
+        <w:t xml:space="preserve"> are </w:t>
+      </w:r>
+      <w:r>
+        <w:t xml:space="preserve">also </w:t>
+      </w:r>
+      <w:r>
+        <w:t>ordered from oldest to newest</w:t>
+      </w:r>
+      <w:r>
+        <w:t xml:space="preserve"> and provide all the same functionality as the Unanswered Queries tab</w:t>
+      </w:r>
+      <w:r>
+        <w:t>.</w:t>
+      </w:r>
+      <w:r>
+        <w:t xml:space="preserve">  </w:t>
+      </w:r>
+      <w:r>
+        <w:t>When responding to queries asked in succession, t</w:t>
+      </w:r>
+      <w:r>
+        <w:t>his</w:t>
+      </w:r>
+      <w:r>
+        <w:t xml:space="preserve"> tab provides the agent with</w:t>
+      </w:r>
+      <w:r>
+        <w:t xml:space="preserve"> </w:t>
+      </w:r>
+      <w:r>
+        <w:t xml:space="preserve">any relevant </w:t>
+      </w:r>
+      <w:r>
+        <w:t>context</w:t>
+      </w:r>
+      <w:r>
+        <w:t xml:space="preserve"> between all related answered and unanswered queries</w:t>
+      </w:r>
+      <w:r>
+        <w:t>.</w:t>
       </w:r>
     </w:p>
     <w:p/>
+    <w:p>
+      <w:r>
+        <w:rPr>
+          <w:noProof/>
+          <w:lang w:eastAsia="en-AU"/>
+        </w:rPr>
+        <w:drawing>
+          <wp:inline distT="0" distB="0" distL="0" distR="0" wp14:anchorId="6089C4B8" wp14:editId="472DF368">
+            <wp:extent cx="5731510" cy="2529205"/>
+            <wp:effectExtent l="0" t="0" r="2540" b="4445"/>
+            <wp:docPr id="10" name="Picture 10"/>
+            <wp:cNvGraphicFramePr>
+              <a:graphicFrameLocks xmlns:a="http://schemas.openxmlformats.org/drawingml/2006/main" noChangeAspect="1"/>
+            </wp:cNvGraphicFramePr>
+            <a:graphic xmlns:a="http://schemas.openxmlformats.org/drawingml/2006/main">
+              <a:graphicData uri="http://schemas.openxmlformats.org/drawingml/2006/picture">
+                <pic:pic xmlns:pic="http://schemas.openxmlformats.org/drawingml/2006/picture">
+                  <pic:nvPicPr>
+                    <pic:cNvPr id="1" name=""/>
+                    <pic:cNvPicPr/>
+                  </pic:nvPicPr>
+                  <pic:blipFill>
+                    <a:blip r:embed="rId18"/>
+                    <a:stretch>
+                      <a:fillRect/>
+                    </a:stretch>
+                  </pic:blipFill>
+                  <pic:spPr>
+                    <a:xfrm>
+                      <a:off x="0" y="0"/>
+                      <a:ext cx="5731510" cy="2529205"/>
+                    </a:xfrm>
+                    <a:prstGeom prst="rect">
+                      <a:avLst/>
+                    </a:prstGeom>
+                  </pic:spPr>
+                </pic:pic>
+              </a:graphicData>
+            </a:graphic>
+          </wp:inline>
+        </w:drawing>
+      </w:r>
+    </w:p>
+    <w:p/>
+    <w:p>
+      <w:pPr>
+        <w:rPr>
+          <w:rFonts w:asciiTheme="majorHAnsi" w:eastAsiaTheme="majorEastAsia" w:hAnsiTheme="majorHAnsi" w:cstheme="majorBidi"/>
+          <w:color w:val="2E74B5" w:themeColor="accent1" w:themeShade="BF"/>
+          <w:sz w:val="32"/>
+          <w:szCs w:val="32"/>
+        </w:rPr>
+      </w:pPr>
+      <w:r>
+        <w:br w:type="page"/>
+      </w:r>
+    </w:p>
     <w:p>
       <w:pPr>
         <w:pStyle w:val="Heading1"/>
       </w:pPr>
-      <w:bookmarkStart w:id="5" w:name="_Toc450145979"/>
-      <w:r>
+      <w:bookmarkStart w:id="5" w:name="_Toc450305542"/>
+      <w:r>
+        <w:lastRenderedPageBreak/>
         <w:t>User Profile</w:t>
       </w:r>
       <w:bookmarkEnd w:id="5"/>
     </w:p>
     <w:p/>
+    <w:p>
+      <w:r>
+        <w:t xml:space="preserve">To view and/or edit the selected user’s personal details, click on the User Profile tab.  </w:t>
+      </w:r>
+      <w:r>
+        <w:t xml:space="preserve">This </w:t>
+      </w:r>
+      <w:r>
+        <w:t>view displays the information that is stored about the user, allows the agent to edit these details and submit them to the database.  Each of the fields are validated depending on the type of information to be stored and will provide a hint on the format of the input when you hover over the field.</w:t>
+      </w:r>
+    </w:p>
     <w:p/>
+    <w:p>
+      <w:r>
+        <w:rPr>
+          <w:noProof/>
+          <w:lang w:eastAsia="en-AU"/>
+        </w:rPr>
+        <w:drawing>
+          <wp:inline distT="0" distB="0" distL="0" distR="0" wp14:anchorId="03ACF88B" wp14:editId="19A23E3B">
+            <wp:extent cx="5731510" cy="1945005"/>
+            <wp:effectExtent l="0" t="0" r="2540" b="0"/>
+            <wp:docPr id="11" name="Picture 11"/>
+            <wp:cNvGraphicFramePr>
+              <a:graphicFrameLocks xmlns:a="http://schemas.openxmlformats.org/drawingml/2006/main" noChangeAspect="1"/>
+            </wp:cNvGraphicFramePr>
+            <a:graphic xmlns:a="http://schemas.openxmlformats.org/drawingml/2006/main">
+              <a:graphicData uri="http://schemas.openxmlformats.org/drawingml/2006/picture">
+                <pic:pic xmlns:pic="http://schemas.openxmlformats.org/drawingml/2006/picture">
+                  <pic:nvPicPr>
+                    <pic:cNvPr id="1" name=""/>
+                    <pic:cNvPicPr/>
+                  </pic:nvPicPr>
+                  <pic:blipFill>
+                    <a:blip r:embed="rId19"/>
+                    <a:stretch>
+                      <a:fillRect/>
+                    </a:stretch>
+                  </pic:blipFill>
+                  <pic:spPr>
+                    <a:xfrm>
+                      <a:off x="0" y="0"/>
+                      <a:ext cx="5731510" cy="1945005"/>
+                    </a:xfrm>
+                    <a:prstGeom prst="rect">
+                      <a:avLst/>
+                    </a:prstGeom>
+                  </pic:spPr>
+                </pic:pic>
+              </a:graphicData>
+            </a:graphic>
+          </wp:inline>
+        </w:drawing>
+      </w:r>
+    </w:p>
+    <w:p/>
+    <w:p>
+      <w:r>
+        <w:t>Once you have finished responding to all of your assigned users’ unanswered queries, or if you need to step away from your desk, please remember to log out of the Emma Web Portal.</w:t>
+      </w:r>
+    </w:p>
     <w:sectPr>
       <w:pgSz w:w="11906" w:h="16838"/>
       <w:pgMar w:top="1440" w:right="1440" w:bottom="1440" w:left="1440" w:header="708" w:footer="708" w:gutter="0"/>
@@ -2416,7 +2876,7 @@
 </file>
 
 <file path=customXml/itemProps2.xml><?xml version="1.0" encoding="utf-8"?>
-<ds:datastoreItem xmlns:ds="http://schemas.openxmlformats.org/officeDocument/2006/customXml" ds:itemID="{1D086A71-F0E5-4B0C-8C75-5B7F682360E8}">
+<ds:datastoreItem xmlns:ds="http://schemas.openxmlformats.org/officeDocument/2006/customXml" ds:itemID="{EA17BB55-1960-4BB6-A2D4-6576716E2856}">
   <ds:schemaRefs>
     <ds:schemaRef ds:uri="http://schemas.openxmlformats.org/officeDocument/2006/bibliography"/>
   </ds:schemaRefs>

</xml_diff>